<commit_message>
Wir haben Links (Inhaltsverzeichnis, Weblinks)! Mehr Produktdaten.
</commit_message>
<xml_diff>
--- a/LaTeX-Vorlagen/Pflichtenheft/Grobe Gliederung.docx
+++ b/LaTeX-Vorlagen/Pflichtenheft/Grobe Gliederung.docx
@@ -2495,6 +2495,27 @@
           <w:sz w:val="24"/>
           <w:szCs w:val="24"/>
         </w:rPr>
+        <w:t>Beispiele</w:t>
+      </w:r>
+    </w:p>
+    <w:p>
+      <w:pPr>
+        <w:pStyle w:val="Listenabsatz"/>
+        <w:numPr>
+          <w:ilvl w:val="1"/>
+          <w:numId w:val="1"/>
+        </w:numPr>
+        <w:spacing w:after="0"/>
+        <w:rPr>
+          <w:sz w:val="24"/>
+          <w:szCs w:val="24"/>
+        </w:rPr>
+      </w:pPr>
+      <w:r>
+        <w:rPr>
+          <w:sz w:val="24"/>
+          <w:szCs w:val="24"/>
+        </w:rPr>
         <w:t>Literatur</w:t>
       </w:r>
     </w:p>
@@ -2576,6 +2597,7 @@
           <w:sz w:val="24"/>
           <w:szCs w:val="24"/>
         </w:rPr>
+        <w:lastRenderedPageBreak/>
         <w:t xml:space="preserve"> </w:t>
       </w:r>
       <w:r>

</xml_diff>

<commit_message>
Protokoll von heute (19.11.2013)
</commit_message>
<xml_diff>
--- a/LaTeX-Vorlagen/Pflichtenheft/Grobe Gliederung.docx
+++ b/LaTeX-Vorlagen/Pflichtenheft/Grobe Gliederung.docx
@@ -138,21 +138,12 @@
         </w:rPr>
         <w:t>Start-</w:t>
       </w:r>
-      <w:proofErr w:type="spellStart"/>
-      <w:r>
-        <w:rPr>
-          <w:sz w:val="24"/>
-          <w:szCs w:val="24"/>
-        </w:rPr>
-        <w:t>Teaser</w:t>
-      </w:r>
-      <w:proofErr w:type="spellEnd"/>
-      <w:r>
-        <w:rPr>
-          <w:sz w:val="24"/>
-          <w:szCs w:val="24"/>
-        </w:rPr>
-        <w:t>“</w:t>
+      <w:r>
+        <w:rPr>
+          <w:sz w:val="24"/>
+          <w:szCs w:val="24"/>
+        </w:rPr>
+        <w:t>Teaser“</w:t>
       </w:r>
       <w:r>
         <w:rPr>
@@ -735,25 +726,7 @@
           <w:sz w:val="24"/>
           <w:szCs w:val="24"/>
         </w:rPr>
-        <w:t>??? (</w:t>
-      </w:r>
-      <w:proofErr w:type="spellStart"/>
-      <w:r>
-        <w:rPr>
-          <w:color w:val="7030A0"/>
-          <w:sz w:val="24"/>
-          <w:szCs w:val="24"/>
-        </w:rPr>
-        <w:t>opt</w:t>
-      </w:r>
-      <w:proofErr w:type="spellEnd"/>
-      <w:r>
-        <w:rPr>
-          <w:color w:val="7030A0"/>
-          <w:sz w:val="24"/>
-          <w:szCs w:val="24"/>
-        </w:rPr>
-        <w:t>. Zielgruppe)</w:t>
+        <w:t>??? (opt. Zielgruppe)</w:t>
       </w:r>
     </w:p>
     <w:p>
@@ -1095,7 +1068,6 @@
         </w:numPr>
         <w:spacing w:after="0"/>
         <w:rPr>
-          <w:b/>
           <w:sz w:val="24"/>
           <w:szCs w:val="24"/>
         </w:rPr>
@@ -1108,36 +1080,13 @@
         </w:rPr>
         <w:t>Betrieb</w:t>
       </w:r>
-    </w:p>
-    <w:p>
-      <w:pPr>
-        <w:spacing w:after="0"/>
-        <w:rPr>
-          <w:b/>
-          <w:sz w:val="24"/>
-          <w:szCs w:val="24"/>
-        </w:rPr>
-      </w:pPr>
-    </w:p>
-    <w:p>
-      <w:pPr>
-        <w:pStyle w:val="Listenabsatz"/>
-        <w:numPr>
-          <w:ilvl w:val="1"/>
-          <w:numId w:val="1"/>
-        </w:numPr>
-        <w:spacing w:after="0"/>
-        <w:rPr>
-          <w:sz w:val="24"/>
-          <w:szCs w:val="24"/>
-        </w:rPr>
-      </w:pPr>
-      <w:r>
-        <w:rPr>
-          <w:sz w:val="24"/>
-          <w:szCs w:val="24"/>
-        </w:rPr>
-        <w:t>Ressourcen</w:t>
+      <w:r>
+        <w:rPr>
+          <w:b/>
+          <w:sz w:val="24"/>
+          <w:szCs w:val="24"/>
+        </w:rPr>
+        <w:t>smittel</w:t>
       </w:r>
     </w:p>
     <w:p>
@@ -1852,6 +1801,7 @@
           <w:sz w:val="24"/>
           <w:szCs w:val="24"/>
         </w:rPr>
+        <w:lastRenderedPageBreak/>
         <w:t>Pflicht-</w:t>
       </w:r>
       <w:r>
@@ -2197,18 +2147,29 @@
         <w:spacing w:after="0"/>
         <w:rPr>
           <w:b/>
-          <w:sz w:val="24"/>
-          <w:szCs w:val="24"/>
-        </w:rPr>
-      </w:pPr>
-      <w:r>
-        <w:rPr>
-          <w:b/>
+          <w:color w:val="FF0000"/>
+          <w:sz w:val="24"/>
+          <w:szCs w:val="24"/>
+        </w:rPr>
+      </w:pPr>
+      <w:r>
+        <w:rPr>
+          <w:b/>
+          <w:color w:val="FF0000"/>
           <w:sz w:val="24"/>
           <w:szCs w:val="24"/>
         </w:rPr>
         <w:t>Entwicklung</w:t>
       </w:r>
+      <w:r>
+        <w:rPr>
+          <w:b/>
+          <w:color w:val="FF0000"/>
+          <w:sz w:val="24"/>
+          <w:szCs w:val="24"/>
+        </w:rPr>
+        <w:t xml:space="preserve"> (Raus)</w:t>
+      </w:r>
     </w:p>
     <w:p>
       <w:pPr>
@@ -2615,7 +2576,6 @@
           <w:sz w:val="24"/>
           <w:szCs w:val="24"/>
         </w:rPr>
-        <w:lastRenderedPageBreak/>
         <w:t>Anhänge</w:t>
       </w:r>
     </w:p>
@@ -2678,23 +2638,7 @@
           <w:sz w:val="24"/>
           <w:szCs w:val="24"/>
         </w:rPr>
-        <w:t>„Schluss-</w:t>
-      </w:r>
-      <w:proofErr w:type="spellStart"/>
-      <w:r>
-        <w:rPr>
-          <w:sz w:val="24"/>
-          <w:szCs w:val="24"/>
-        </w:rPr>
-        <w:t>Teaser</w:t>
-      </w:r>
-      <w:proofErr w:type="spellEnd"/>
-      <w:r>
-        <w:rPr>
-          <w:sz w:val="24"/>
-          <w:szCs w:val="24"/>
-        </w:rPr>
-        <w:t>“</w:t>
+        <w:t>„Schluss-Teaser“</w:t>
       </w:r>
       <w:r>
         <w:rPr>

</xml_diff>